<commit_message>
Adding to RepoAdding to Repo
</commit_message>
<xml_diff>
--- a/IN613 2013 Assignment 3.docx
+++ b/IN613 2013 Assignment 3.docx
@@ -7,14 +7,11 @@
         <w:pStyle w:val="Heading1"/>
       </w:pPr>
       <w:bookmarkStart w:id="0" w:name="_Toc370410844"/>
-      <w:bookmarkStart w:id="1" w:name="_GoBack"/>
-      <w:bookmarkEnd w:id="1"/>
       <w:r>
         <w:t>IN613 2013 Assignment 3: Game Design Document</w:t>
       </w:r>
       <w:bookmarkEnd w:id="0"/>
     </w:p>
-    <w:p/>
     <w:sdt>
       <w:sdtPr>
         <w:id w:val="54754250"/>
@@ -597,79 +594,234 @@
       <w:pPr>
         <w:pStyle w:val="Heading1"/>
       </w:pPr>
-      <w:bookmarkStart w:id="2" w:name="_Toc370410845"/>
+      <w:bookmarkStart w:id="1" w:name="_Toc370410845"/>
       <w:r>
         <w:t>Detailed TOC</w:t>
       </w:r>
+      <w:bookmarkEnd w:id="1"/>
+    </w:p>
+    <w:p>
+      <w:r>
+        <w:t>Use outline numbering to make it easy for the reader to find a section of interest</w:t>
+      </w:r>
+    </w:p>
+    <w:p>
+      <w:pPr>
+        <w:pStyle w:val="Heading1"/>
+      </w:pPr>
+      <w:bookmarkStart w:id="2" w:name="_Toc370410846"/>
+      <w:r>
+        <w:t>Overview</w:t>
+      </w:r>
       <w:bookmarkEnd w:id="2"/>
     </w:p>
     <w:p>
       <w:r>
-        <w:t>Use outline numbering to make it easy for the reader to find a section of interest</w:t>
-      </w:r>
-    </w:p>
-    <w:p>
-      <w:pPr>
-        <w:pStyle w:val="Heading1"/>
-      </w:pPr>
-      <w:bookmarkStart w:id="3" w:name="_Toc370410846"/>
-      <w:r>
-        <w:t>Overview</w:t>
-      </w:r>
+        <w:t>Should include:</w:t>
+      </w:r>
+    </w:p>
+    <w:p>
+      <w:pPr>
+        <w:pStyle w:val="Heading2"/>
+      </w:pPr>
+      <w:r>
+        <w:t>Genre</w:t>
+      </w:r>
+    </w:p>
+    <w:p>
+      <w:r>
+        <w:t>Turn based strategy.</w:t>
+      </w:r>
+    </w:p>
+    <w:p>
+      <w:pPr>
+        <w:pStyle w:val="Heading2"/>
+      </w:pPr>
+      <w:r>
+        <w:t xml:space="preserve">General </w:t>
+      </w:r>
+      <w:r>
+        <w:t>G</w:t>
+      </w:r>
+      <w:r>
+        <w:t>ameplay</w:t>
+      </w:r>
+      <w:r>
+        <w:t xml:space="preserve"> Description</w:t>
+      </w:r>
+    </w:p>
+    <w:p>
+      <w:r>
+        <w:t>The player will take turns against an enemy until a winner is found.</w:t>
+      </w:r>
+    </w:p>
+    <w:p>
+      <w:pPr>
+        <w:pStyle w:val="Heading2"/>
+      </w:pPr>
+      <w:r>
+        <w:t>Theme</w:t>
+      </w:r>
+    </w:p>
+    <w:p>
+      <w:r>
+        <w:t>The theme of the game will be set in a cartoon fantasy world with lush outdoor environments and dungeons for the player to battle.  The main character is a young wizard that wields a staff of magic to battle the fantasy creatures before him.</w:t>
+      </w:r>
+    </w:p>
+    <w:p>
+      <w:pPr>
+        <w:pStyle w:val="Heading2"/>
+      </w:pPr>
+      <w:r>
+        <w:t>Story</w:t>
+      </w:r>
+    </w:p>
+    <w:p>
+      <w:r>
+        <w:t>You are</w:t>
+      </w:r>
+      <w:r>
+        <w:t xml:space="preserve"> young apprentice wizard has been set a trail to prove that he is of age to become a wizard.  His journey is long and must face a creature the evil </w:t>
+      </w:r>
+      <w:proofErr w:type="spellStart"/>
+      <w:r>
+        <w:t>Makhana</w:t>
+      </w:r>
+      <w:proofErr w:type="spellEnd"/>
+      <w:r>
+        <w:t xml:space="preserve">, a </w:t>
+      </w:r>
+      <w:r>
+        <w:t xml:space="preserve">squid like creature that is half machine and </w:t>
+      </w:r>
+      <w:r>
+        <w:lastRenderedPageBreak/>
+        <w:t xml:space="preserve">half brain.  </w:t>
+      </w:r>
+      <w:proofErr w:type="spellStart"/>
+      <w:r>
+        <w:t>Makhana</w:t>
+      </w:r>
+      <w:proofErr w:type="spellEnd"/>
+      <w:r>
+        <w:t xml:space="preserve"> has plagued the people of your home village for many years.</w:t>
+      </w:r>
+      <w:r>
+        <w:t xml:space="preserve"> </w:t>
+      </w:r>
+      <w:r>
+        <w:t xml:space="preserve">In order for you the apprentice to defeat him, you must first battle four of his minions, Cocoon, </w:t>
+      </w:r>
+      <w:proofErr w:type="spellStart"/>
+      <w:r>
+        <w:t>Peruna</w:t>
+      </w:r>
+      <w:proofErr w:type="spellEnd"/>
+      <w:r>
+        <w:t xml:space="preserve">, </w:t>
+      </w:r>
+      <w:proofErr w:type="spellStart"/>
+      <w:r>
+        <w:t>Floppit</w:t>
+      </w:r>
+      <w:proofErr w:type="spellEnd"/>
+      <w:r>
+        <w:t xml:space="preserve"> and </w:t>
+      </w:r>
+      <w:proofErr w:type="spellStart"/>
+      <w:r>
+        <w:t>Fluppit</w:t>
+      </w:r>
+      <w:proofErr w:type="spellEnd"/>
+      <w:r>
+        <w:t>.  These minions are no small task</w:t>
+      </w:r>
+      <w:proofErr w:type="gramStart"/>
+      <w:r>
+        <w:t xml:space="preserve">,  </w:t>
+      </w:r>
+      <w:proofErr w:type="spellStart"/>
+      <w:r>
+        <w:t>Makhana’s</w:t>
+      </w:r>
+      <w:proofErr w:type="spellEnd"/>
+      <w:proofErr w:type="gramEnd"/>
+      <w:r>
+        <w:t xml:space="preserve"> most loyal and powerful minion Cocoon, a creature that can harness the dead and has powerful magic, that vanquishes even the strongest of foes.  </w:t>
+      </w:r>
+      <w:proofErr w:type="spellStart"/>
+      <w:r>
+        <w:t>Peruna</w:t>
+      </w:r>
+      <w:proofErr w:type="spellEnd"/>
+      <w:r>
+        <w:t xml:space="preserve"> </w:t>
+      </w:r>
+      <w:r>
+        <w:t xml:space="preserve">is </w:t>
+      </w:r>
+      <w:proofErr w:type="spellStart"/>
+      <w:proofErr w:type="gramStart"/>
+      <w:r>
+        <w:t>a</w:t>
+      </w:r>
+      <w:proofErr w:type="spellEnd"/>
+      <w:proofErr w:type="gramEnd"/>
+      <w:r>
+        <w:t xml:space="preserve"> evil plant that </w:t>
+      </w:r>
+      <w:proofErr w:type="spellStart"/>
+      <w:r>
+        <w:t>Makana</w:t>
+      </w:r>
+      <w:proofErr w:type="spellEnd"/>
+      <w:r>
+        <w:t xml:space="preserve"> has created to protect his gold if you can defeat him you will gain all the spoils </w:t>
+      </w:r>
+      <w:proofErr w:type="spellStart"/>
+      <w:r>
+        <w:t>Makhana</w:t>
+      </w:r>
+      <w:proofErr w:type="spellEnd"/>
+      <w:r>
+        <w:t xml:space="preserve"> has plundered from your village.  Finally you must battle </w:t>
+      </w:r>
+      <w:proofErr w:type="spellStart"/>
+      <w:r>
+        <w:t>Floppit</w:t>
+      </w:r>
+      <w:proofErr w:type="spellEnd"/>
+      <w:r>
+        <w:t xml:space="preserve"> and </w:t>
+      </w:r>
+      <w:proofErr w:type="spellStart"/>
+      <w:r>
+        <w:t>Fluppit</w:t>
+      </w:r>
+      <w:proofErr w:type="spellEnd"/>
+      <w:r>
+        <w:t xml:space="preserve"> stupid but not to be underestimated, flying devil creatures that have a giant </w:t>
+      </w:r>
+      <w:proofErr w:type="spellStart"/>
+      <w:proofErr w:type="gramStart"/>
+      <w:r>
+        <w:t>horne</w:t>
+      </w:r>
+      <w:proofErr w:type="spellEnd"/>
+      <w:proofErr w:type="gramEnd"/>
+      <w:r>
+        <w:t xml:space="preserve"> to punish anyone that gets in their path.  After you have defeated </w:t>
+      </w:r>
+      <w:proofErr w:type="spellStart"/>
+      <w:r>
+        <w:t>Makhana</w:t>
+      </w:r>
+      <w:proofErr w:type="spellEnd"/>
+      <w:r>
+        <w:t xml:space="preserve"> finally your village will be safe you can return its fortune and finally come of age and be the wizard that you rightfully deserve.</w:t>
+      </w:r>
+      <w:bookmarkStart w:id="3" w:name="_GoBack"/>
       <w:bookmarkEnd w:id="3"/>
-    </w:p>
-    <w:p>
-      <w:r>
-        <w:t>Should include:</w:t>
-      </w:r>
-    </w:p>
-    <w:p>
-      <w:pPr>
-        <w:pStyle w:val="ListParagraph"/>
-        <w:numPr>
-          <w:ilvl w:val="0"/>
-          <w:numId w:val="1"/>
-        </w:numPr>
-      </w:pPr>
-      <w:r>
-        <w:t>Genre</w:t>
-      </w:r>
-    </w:p>
-    <w:p>
-      <w:pPr>
-        <w:pStyle w:val="ListParagraph"/>
-        <w:numPr>
-          <w:ilvl w:val="0"/>
-          <w:numId w:val="1"/>
-        </w:numPr>
-      </w:pPr>
-      <w:r>
-        <w:t>General description of gameplay</w:t>
-      </w:r>
-    </w:p>
-    <w:p>
-      <w:pPr>
-        <w:pStyle w:val="ListParagraph"/>
-        <w:numPr>
-          <w:ilvl w:val="0"/>
-          <w:numId w:val="1"/>
-        </w:numPr>
-      </w:pPr>
-      <w:r>
-        <w:t>Theme and main character</w:t>
-      </w:r>
-    </w:p>
-    <w:p>
-      <w:pPr>
-        <w:pStyle w:val="ListParagraph"/>
-        <w:numPr>
-          <w:ilvl w:val="0"/>
-          <w:numId w:val="1"/>
-        </w:numPr>
-      </w:pPr>
-      <w:r>
-        <w:t>Story summary (if there is one)</w:t>
-      </w:r>
     </w:p>
     <w:p>
       <w:pPr>
@@ -736,7 +888,6 @@
       </w:pPr>
       <w:bookmarkStart w:id="5" w:name="_Toc370410848"/>
       <w:r>
-        <w:lastRenderedPageBreak/>
         <w:t>Game Progression</w:t>
       </w:r>
       <w:bookmarkEnd w:id="5"/>
@@ -1413,6 +1564,52 @@
       <w:szCs w:val="28"/>
     </w:rPr>
   </w:style>
+  <w:style w:type="paragraph" w:styleId="Heading2">
+    <w:name w:val="heading 2"/>
+    <w:basedOn w:val="Normal"/>
+    <w:next w:val="Normal"/>
+    <w:link w:val="Heading2Char"/>
+    <w:uiPriority w:val="9"/>
+    <w:unhideWhenUsed/>
+    <w:qFormat/>
+    <w:rsid w:val="00377E0A"/>
+    <w:pPr>
+      <w:keepNext/>
+      <w:keepLines/>
+      <w:spacing w:before="200" w:after="0"/>
+      <w:outlineLvl w:val="1"/>
+    </w:pPr>
+    <w:rPr>
+      <w:rFonts w:asciiTheme="majorHAnsi" w:eastAsiaTheme="majorEastAsia" w:hAnsiTheme="majorHAnsi" w:cstheme="majorBidi"/>
+      <w:b/>
+      <w:bCs/>
+      <w:color w:val="4F81BD" w:themeColor="accent1"/>
+      <w:sz w:val="26"/>
+      <w:szCs w:val="26"/>
+    </w:rPr>
+  </w:style>
+  <w:style w:type="paragraph" w:styleId="Heading3">
+    <w:name w:val="heading 3"/>
+    <w:basedOn w:val="Normal"/>
+    <w:next w:val="Normal"/>
+    <w:link w:val="Heading3Char"/>
+    <w:uiPriority w:val="9"/>
+    <w:unhideWhenUsed/>
+    <w:qFormat/>
+    <w:rsid w:val="00377E0A"/>
+    <w:pPr>
+      <w:keepNext/>
+      <w:keepLines/>
+      <w:spacing w:before="200" w:after="0"/>
+      <w:outlineLvl w:val="2"/>
+    </w:pPr>
+    <w:rPr>
+      <w:rFonts w:asciiTheme="majorHAnsi" w:eastAsiaTheme="majorEastAsia" w:hAnsiTheme="majorHAnsi" w:cstheme="majorBidi"/>
+      <w:b/>
+      <w:bCs/>
+      <w:color w:val="4F81BD" w:themeColor="accent1"/>
+    </w:rPr>
+  </w:style>
   <w:style w:type="character" w:default="1" w:styleId="DefaultParagraphFont">
     <w:name w:val="Default Paragraph Font"/>
     <w:uiPriority w:val="1"/>
@@ -1537,6 +1734,43 @@
       <w:ind w:left="720"/>
       <w:contextualSpacing/>
     </w:pPr>
+  </w:style>
+  <w:style w:type="character" w:customStyle="1" w:styleId="Heading2Char">
+    <w:name w:val="Heading 2 Char"/>
+    <w:basedOn w:val="DefaultParagraphFont"/>
+    <w:link w:val="Heading2"/>
+    <w:uiPriority w:val="9"/>
+    <w:rsid w:val="00377E0A"/>
+    <w:rPr>
+      <w:rFonts w:asciiTheme="majorHAnsi" w:eastAsiaTheme="majorEastAsia" w:hAnsiTheme="majorHAnsi" w:cstheme="majorBidi"/>
+      <w:b/>
+      <w:bCs/>
+      <w:color w:val="4F81BD" w:themeColor="accent1"/>
+      <w:sz w:val="26"/>
+      <w:szCs w:val="26"/>
+    </w:rPr>
+  </w:style>
+  <w:style w:type="paragraph" w:styleId="NoSpacing">
+    <w:name w:val="No Spacing"/>
+    <w:uiPriority w:val="1"/>
+    <w:qFormat/>
+    <w:rsid w:val="00377E0A"/>
+    <w:pPr>
+      <w:spacing w:after="0" w:line="240" w:lineRule="auto"/>
+    </w:pPr>
+  </w:style>
+  <w:style w:type="character" w:customStyle="1" w:styleId="Heading3Char">
+    <w:name w:val="Heading 3 Char"/>
+    <w:basedOn w:val="DefaultParagraphFont"/>
+    <w:link w:val="Heading3"/>
+    <w:uiPriority w:val="9"/>
+    <w:rsid w:val="00377E0A"/>
+    <w:rPr>
+      <w:rFonts w:asciiTheme="majorHAnsi" w:eastAsiaTheme="majorEastAsia" w:hAnsiTheme="majorHAnsi" w:cstheme="majorBidi"/>
+      <w:b/>
+      <w:bCs/>
+      <w:color w:val="4F81BD" w:themeColor="accent1"/>
+    </w:rPr>
   </w:style>
 </w:styles>
 </file>
@@ -1724,6 +1958,52 @@
       <w:szCs w:val="28"/>
     </w:rPr>
   </w:style>
+  <w:style w:type="paragraph" w:styleId="Heading2">
+    <w:name w:val="heading 2"/>
+    <w:basedOn w:val="Normal"/>
+    <w:next w:val="Normal"/>
+    <w:link w:val="Heading2Char"/>
+    <w:uiPriority w:val="9"/>
+    <w:unhideWhenUsed/>
+    <w:qFormat/>
+    <w:rsid w:val="00377E0A"/>
+    <w:pPr>
+      <w:keepNext/>
+      <w:keepLines/>
+      <w:spacing w:before="200" w:after="0"/>
+      <w:outlineLvl w:val="1"/>
+    </w:pPr>
+    <w:rPr>
+      <w:rFonts w:asciiTheme="majorHAnsi" w:eastAsiaTheme="majorEastAsia" w:hAnsiTheme="majorHAnsi" w:cstheme="majorBidi"/>
+      <w:b/>
+      <w:bCs/>
+      <w:color w:val="4F81BD" w:themeColor="accent1"/>
+      <w:sz w:val="26"/>
+      <w:szCs w:val="26"/>
+    </w:rPr>
+  </w:style>
+  <w:style w:type="paragraph" w:styleId="Heading3">
+    <w:name w:val="heading 3"/>
+    <w:basedOn w:val="Normal"/>
+    <w:next w:val="Normal"/>
+    <w:link w:val="Heading3Char"/>
+    <w:uiPriority w:val="9"/>
+    <w:unhideWhenUsed/>
+    <w:qFormat/>
+    <w:rsid w:val="00377E0A"/>
+    <w:pPr>
+      <w:keepNext/>
+      <w:keepLines/>
+      <w:spacing w:before="200" w:after="0"/>
+      <w:outlineLvl w:val="2"/>
+    </w:pPr>
+    <w:rPr>
+      <w:rFonts w:asciiTheme="majorHAnsi" w:eastAsiaTheme="majorEastAsia" w:hAnsiTheme="majorHAnsi" w:cstheme="majorBidi"/>
+      <w:b/>
+      <w:bCs/>
+      <w:color w:val="4F81BD" w:themeColor="accent1"/>
+    </w:rPr>
+  </w:style>
   <w:style w:type="character" w:default="1" w:styleId="DefaultParagraphFont">
     <w:name w:val="Default Paragraph Font"/>
     <w:uiPriority w:val="1"/>
@@ -1848,6 +2128,43 @@
       <w:ind w:left="720"/>
       <w:contextualSpacing/>
     </w:pPr>
+  </w:style>
+  <w:style w:type="character" w:customStyle="1" w:styleId="Heading2Char">
+    <w:name w:val="Heading 2 Char"/>
+    <w:basedOn w:val="DefaultParagraphFont"/>
+    <w:link w:val="Heading2"/>
+    <w:uiPriority w:val="9"/>
+    <w:rsid w:val="00377E0A"/>
+    <w:rPr>
+      <w:rFonts w:asciiTheme="majorHAnsi" w:eastAsiaTheme="majorEastAsia" w:hAnsiTheme="majorHAnsi" w:cstheme="majorBidi"/>
+      <w:b/>
+      <w:bCs/>
+      <w:color w:val="4F81BD" w:themeColor="accent1"/>
+      <w:sz w:val="26"/>
+      <w:szCs w:val="26"/>
+    </w:rPr>
+  </w:style>
+  <w:style w:type="paragraph" w:styleId="NoSpacing">
+    <w:name w:val="No Spacing"/>
+    <w:uiPriority w:val="1"/>
+    <w:qFormat/>
+    <w:rsid w:val="00377E0A"/>
+    <w:pPr>
+      <w:spacing w:after="0" w:line="240" w:lineRule="auto"/>
+    </w:pPr>
+  </w:style>
+  <w:style w:type="character" w:customStyle="1" w:styleId="Heading3Char">
+    <w:name w:val="Heading 3 Char"/>
+    <w:basedOn w:val="DefaultParagraphFont"/>
+    <w:link w:val="Heading3"/>
+    <w:uiPriority w:val="9"/>
+    <w:rsid w:val="00377E0A"/>
+    <w:rPr>
+      <w:rFonts w:asciiTheme="majorHAnsi" w:eastAsiaTheme="majorEastAsia" w:hAnsiTheme="majorHAnsi" w:cstheme="majorBidi"/>
+      <w:b/>
+      <w:bCs/>
+      <w:color w:val="4F81BD" w:themeColor="accent1"/>
+    </w:rPr>
   </w:style>
 </w:styles>
 </file>
@@ -2142,7 +2459,7 @@
 </file>
 
 <file path=customXml/itemProps1.xml><?xml version="1.0" encoding="utf-8"?>
-<ds:datastoreItem xmlns:ds="http://schemas.openxmlformats.org/officeDocument/2006/customXml" ds:itemID="{C7A2954A-D8B9-4B14-A9E6-10F0DDBD8688}">
+<ds:datastoreItem xmlns:ds="http://schemas.openxmlformats.org/officeDocument/2006/customXml" ds:itemID="{0AB6C04A-7826-4CA3-8082-58E2BB57246A}">
   <ds:schemaRefs>
     <ds:schemaRef ds:uri="http://schemas.openxmlformats.org/officeDocument/2006/bibliography"/>
   </ds:schemaRefs>

</xml_diff>